<commit_message>
added word doc output to makefile
</commit_message>
<xml_diff>
--- a/CV_Hocking.docx
+++ b/CV_Hocking.docx
@@ -4,155 +4,32 @@
   <w:body>
     <w:p>
       <w:pPr>
-        <w:pStyle w:val="Title"/>
-        <w:tabs>
-          <w:tab w:val="left" w:pos="2070"/>
-          <w:tab w:val="left" w:pos="7200"/>
-        </w:tabs>
-        <w:rPr>
-          <w:b w:val="0"/>
-          <w:sz w:val="24"/>
-        </w:rPr>
-      </w:pPr>
-      <w:r>
-        <w:rPr>
-          <w:b w:val="0"/>
-          <w:sz w:val="24"/>
-        </w:rPr>
-        <w:t>U.S. Geological Survey</w:t>
-      </w:r>
-    </w:p>
-    <w:p>
-      <w:pPr>
-        <w:pStyle w:val="Title"/>
-        <w:tabs>
-          <w:tab w:val="left" w:pos="2070"/>
-          <w:tab w:val="left" w:pos="7200"/>
-        </w:tabs>
-        <w:rPr>
-          <w:b w:val="0"/>
-          <w:sz w:val="24"/>
-        </w:rPr>
-      </w:pPr>
-      <w:proofErr w:type="spellStart"/>
-      <w:r>
-        <w:rPr>
-          <w:b w:val="0"/>
-          <w:sz w:val="24"/>
-        </w:rPr>
-        <w:t>Leetown</w:t>
-      </w:r>
-      <w:proofErr w:type="spellEnd"/>
-      <w:r>
-        <w:rPr>
-          <w:b w:val="0"/>
-          <w:sz w:val="24"/>
-        </w:rPr>
-        <w:t xml:space="preserve"> Science Center</w:t>
-      </w:r>
-    </w:p>
-    <w:p>
-      <w:pPr>
-        <w:pStyle w:val="Title"/>
-        <w:tabs>
-          <w:tab w:val="left" w:pos="2070"/>
-          <w:tab w:val="left" w:pos="7200"/>
-        </w:tabs>
-        <w:rPr>
-          <w:b w:val="0"/>
-          <w:sz w:val="24"/>
-        </w:rPr>
-      </w:pPr>
-      <w:r>
-        <w:rPr>
-          <w:b w:val="0"/>
-          <w:sz w:val="24"/>
-        </w:rPr>
-        <w:t xml:space="preserve">S.O. Conte </w:t>
-      </w:r>
-      <w:proofErr w:type="spellStart"/>
-      <w:r>
-        <w:rPr>
-          <w:b w:val="0"/>
-          <w:sz w:val="24"/>
-        </w:rPr>
-        <w:t>Anadromous</w:t>
-      </w:r>
-      <w:proofErr w:type="spellEnd"/>
-      <w:r>
-        <w:rPr>
-          <w:b w:val="0"/>
-          <w:sz w:val="24"/>
-        </w:rPr>
-        <w:t xml:space="preserve"> Fish Research Center</w:t>
-      </w:r>
-    </w:p>
-    <w:p>
-      <w:pPr>
-        <w:pStyle w:val="Title"/>
-        <w:tabs>
-          <w:tab w:val="left" w:pos="2070"/>
-          <w:tab w:val="left" w:pos="7200"/>
-        </w:tabs>
-        <w:rPr>
-          <w:b w:val="0"/>
-          <w:sz w:val="24"/>
-        </w:rPr>
-      </w:pPr>
-      <w:r>
-        <w:rPr>
-          <w:b w:val="0"/>
-          <w:sz w:val="24"/>
-        </w:rPr>
-        <w:t>One Migratory Way</w:t>
-      </w:r>
-    </w:p>
-    <w:p>
-      <w:pPr>
-        <w:pStyle w:val="Title"/>
-        <w:tabs>
-          <w:tab w:val="left" w:pos="2070"/>
-          <w:tab w:val="left" w:pos="7200"/>
-        </w:tabs>
-        <w:rPr>
-          <w:b w:val="0"/>
-          <w:sz w:val="24"/>
-        </w:rPr>
-      </w:pPr>
-      <w:r>
-        <w:rPr>
-          <w:b w:val="0"/>
-          <w:sz w:val="24"/>
-        </w:rPr>
-        <w:t>Turners Falls, MA 01376</w:t>
-      </w:r>
-    </w:p>
-    <w:p>
-      <w:pPr>
-        <w:pStyle w:val="Title"/>
-        <w:tabs>
-          <w:tab w:val="left" w:pos="2070"/>
-          <w:tab w:val="left" w:pos="7200"/>
-        </w:tabs>
-        <w:rPr>
-          <w:b w:val="0"/>
-          <w:sz w:val="24"/>
-        </w:rPr>
-      </w:pPr>
-      <w:r>
-        <w:rPr>
-          <w:b w:val="0"/>
-          <w:sz w:val="24"/>
-        </w:rPr>
-        <w:t>Phone: (603) 978-7502</w:t>
-      </w:r>
-    </w:p>
-    <w:p>
-      <w:pPr>
         <w:jc w:val="center"/>
       </w:pPr>
       <w:r>
-        <w:t xml:space="preserve">E-mail: </w:t>
+        <w:t xml:space="preserve">Department of Biology, Frostburg State University, 309 Compton Science Center, 101 Braddock </w:t>
+      </w:r>
+      <w:r>
+        <w:t>Road, Frostburg, MD 21532-2303</w:t>
+      </w:r>
+    </w:p>
+    <w:p>
+      <w:pPr>
+        <w:jc w:val="center"/>
+      </w:pPr>
+      <w:r>
+        <w:t>Phone: 301-687-4343</w:t>
+      </w:r>
+    </w:p>
+    <w:p>
+      <w:pPr>
+        <w:jc w:val="center"/>
+      </w:pPr>
+      <w:r>
+        <w:t>E</w:t>
+      </w:r>
+      <w:r>
+        <w:t xml:space="preserve">-mail: </w:t>
       </w:r>
       <w:hyperlink r:id="rId10" w:history="1">
         <w:r>
@@ -343,24 +220,10 @@
           <w:sz w:val="26"/>
           <w:szCs w:val="26"/>
         </w:rPr>
-        <w:t xml:space="preserve">Professional </w:t>
-      </w:r>
-      <w:r>
-        <w:rPr>
-          <w:smallCaps/>
-          <w:sz w:val="26"/>
-          <w:szCs w:val="26"/>
-        </w:rPr>
-        <w:t xml:space="preserve">Interests &amp; </w:t>
-      </w:r>
-      <w:r>
-        <w:rPr>
-          <w:smallCaps/>
-          <w:sz w:val="26"/>
-          <w:szCs w:val="26"/>
-        </w:rPr>
-        <w:t>Experience</w:t>
-      </w:r>
+        <w:t>Professional Experience</w:t>
+      </w:r>
+      <w:bookmarkStart w:id="0" w:name="_GoBack"/>
+      <w:bookmarkEnd w:id="0"/>
     </w:p>
     <w:p>
       <w:r>
@@ -492,8 +355,6 @@
         <w:tab/>
         <w:t>Assistant Professor, Department of Biology, Frostburg State University, Frostburg, MD</w:t>
       </w:r>
-      <w:bookmarkStart w:id="0" w:name="_GoBack"/>
-      <w:bookmarkEnd w:id="0"/>
     </w:p>
     <w:p>
       <w:pPr>
@@ -679,85 +540,85 @@
         <w:rPr>
           <w:b/>
         </w:rPr>
+        <w:t>Hocking, D.J.</w:t>
+      </w:r>
+      <w:r>
+        <w:t xml:space="preserve">, J.A. Crawford, W.E. Peterman, and J.R. </w:t>
+      </w:r>
+      <w:proofErr w:type="spellStart"/>
+      <w:r>
+        <w:t>Milanovich</w:t>
+      </w:r>
+      <w:proofErr w:type="spellEnd"/>
+      <w:r>
+        <w:t>.</w:t>
+      </w:r>
+      <w:proofErr w:type="gramEnd"/>
+      <w:r>
+        <w:rPr>
+          <w:b/>
+        </w:rPr>
+        <w:t xml:space="preserve"> </w:t>
+      </w:r>
+      <w:r>
+        <w:t xml:space="preserve">Setting the baseline: Estimates of current </w:t>
+      </w:r>
+      <w:proofErr w:type="spellStart"/>
+      <w:r>
+        <w:t>elevational</w:t>
+      </w:r>
+      <w:proofErr w:type="spellEnd"/>
+      <w:r>
+        <w:t xml:space="preserve"> distributions for understanding future climate e</w:t>
+      </w:r>
+      <w:r>
+        <w:t>ffects</w:t>
+      </w:r>
+      <w:r>
+        <w:t>.</w:t>
+      </w:r>
+    </w:p>
+    <w:p>
+      <w:pPr>
+        <w:ind w:left="360" w:hanging="360"/>
+      </w:pPr>
+      <w:r>
+        <w:rPr>
+          <w:b/>
+        </w:rPr>
+        <w:t>Hocking, D.J.</w:t>
+      </w:r>
+      <w:r>
+        <w:t xml:space="preserve"> and B.H. Letcher. </w:t>
+      </w:r>
+      <w:proofErr w:type="gramStart"/>
+      <w:r>
+        <w:t xml:space="preserve">A </w:t>
+      </w:r>
+      <w:r>
+        <w:t>hierarchical</w:t>
+      </w:r>
+      <w:r>
+        <w:t xml:space="preserve"> model of </w:t>
+      </w:r>
+      <w:r>
+        <w:t xml:space="preserve">daily </w:t>
+      </w:r>
+      <w:r>
+        <w:t>stream temperature for regional predictions.</w:t>
+      </w:r>
+      <w:proofErr w:type="gramEnd"/>
+    </w:p>
+    <w:p>
+      <w:pPr>
+        <w:ind w:left="360" w:hanging="360"/>
+      </w:pPr>
+      <w:proofErr w:type="gramStart"/>
+      <w:r>
+        <w:rPr>
+          <w:b/>
+        </w:rPr>
         <w:lastRenderedPageBreak/>
-        <w:t>Hocking, D.J.</w:t>
-      </w:r>
-      <w:r>
-        <w:t xml:space="preserve">, J.A. Crawford, W.E. Peterman, and J.R. </w:t>
-      </w:r>
-      <w:proofErr w:type="spellStart"/>
-      <w:r>
-        <w:t>Milanovich</w:t>
-      </w:r>
-      <w:proofErr w:type="spellEnd"/>
-      <w:r>
-        <w:t>.</w:t>
-      </w:r>
-      <w:proofErr w:type="gramEnd"/>
-      <w:r>
-        <w:rPr>
-          <w:b/>
-        </w:rPr>
-        <w:t xml:space="preserve"> </w:t>
-      </w:r>
-      <w:r>
-        <w:t xml:space="preserve">Setting the baseline: Estimates of current </w:t>
-      </w:r>
-      <w:proofErr w:type="spellStart"/>
-      <w:r>
-        <w:t>elevational</w:t>
-      </w:r>
-      <w:proofErr w:type="spellEnd"/>
-      <w:r>
-        <w:t xml:space="preserve"> distributions for understanding future climate e</w:t>
-      </w:r>
-      <w:r>
-        <w:t>ffects</w:t>
-      </w:r>
-      <w:r>
-        <w:t>.</w:t>
-      </w:r>
-    </w:p>
-    <w:p>
-      <w:pPr>
-        <w:ind w:left="360" w:hanging="360"/>
-      </w:pPr>
-      <w:r>
-        <w:rPr>
-          <w:b/>
-        </w:rPr>
-        <w:t>Hocking, D.J.</w:t>
-      </w:r>
-      <w:r>
-        <w:t xml:space="preserve"> and B.H. Letcher. </w:t>
-      </w:r>
-      <w:proofErr w:type="gramStart"/>
-      <w:r>
-        <w:t xml:space="preserve">A </w:t>
-      </w:r>
-      <w:r>
-        <w:t>hierarchical</w:t>
-      </w:r>
-      <w:r>
-        <w:t xml:space="preserve"> model of </w:t>
-      </w:r>
-      <w:r>
-        <w:t xml:space="preserve">daily </w:t>
-      </w:r>
-      <w:r>
-        <w:t>stream temperature for regional predictions.</w:t>
-      </w:r>
-      <w:proofErr w:type="gramEnd"/>
-    </w:p>
-    <w:p>
-      <w:pPr>
-        <w:ind w:left="360" w:hanging="360"/>
-      </w:pPr>
-      <w:proofErr w:type="gramStart"/>
-      <w:r>
-        <w:rPr>
-          <w:b/>
-        </w:rPr>
         <w:t>Hocking, D.J.,</w:t>
       </w:r>
       <w:r>
@@ -1628,7 +1489,6 @@
         <w:rPr>
           <w:b/>
         </w:rPr>
-        <w:lastRenderedPageBreak/>
         <w:t xml:space="preserve">Hocking, D. J. </w:t>
       </w:r>
       <w:r>
@@ -1736,6 +1596,7 @@
           <w:rStyle w:val="style11"/>
           <w:b/>
         </w:rPr>
+        <w:lastRenderedPageBreak/>
         <w:t>Hocking, D. J.</w:t>
       </w:r>
       <w:r>
@@ -2373,15 +2234,7 @@
       </w:r>
       <w:proofErr w:type="spellEnd"/>
       <w:r>
-        <w:t xml:space="preserve">. 2007. Effects of timber harvest on breeding site selection by gray </w:t>
-      </w:r>
-      <w:proofErr w:type="spellStart"/>
-      <w:r>
-        <w:t>treefrogs</w:t>
-      </w:r>
-      <w:proofErr w:type="spellEnd"/>
-      <w:r>
-        <w:t xml:space="preserve"> (</w:t>
+        <w:t>. 2007. Effects of timber harvest on breeding site selection by gray treefrogs (</w:t>
       </w:r>
       <w:proofErr w:type="spellStart"/>
       <w:r>
@@ -2591,57 +2444,57 @@
       </w:pPr>
       <w:proofErr w:type="gramStart"/>
       <w:r>
+        <w:t>Hocking, D. J.</w:t>
+      </w:r>
+      <w:proofErr w:type="gramEnd"/>
+      <w:r>
+        <w:t xml:space="preserve"> The effects of land-use and climate change on amphibian populations. </w:t>
+      </w:r>
+      <w:r>
+        <w:rPr>
+          <w:i/>
+        </w:rPr>
+        <w:t>Invited Seminar</w:t>
+      </w:r>
+      <w:r>
+        <w:t xml:space="preserve">. </w:t>
+      </w:r>
+      <w:proofErr w:type="gramStart"/>
+      <w:r>
+        <w:t>Environmental Science Seminar Series.</w:t>
+      </w:r>
+      <w:proofErr w:type="gramEnd"/>
+      <w:r>
+        <w:t xml:space="preserve"> University of New Hampshire, Durham, NH. October 11, 2013.</w:t>
+      </w:r>
+    </w:p>
+    <w:p>
+      <w:pPr>
+        <w:ind w:left="360" w:hanging="360"/>
+      </w:pPr>
+      <w:r>
+        <w:t xml:space="preserve">Hocking, D. J. and K. J. Babbitt. Comparisons of models for analyzing seasonal activity using longitudinal count data. </w:t>
+      </w:r>
+      <w:proofErr w:type="gramStart"/>
+      <w:r>
+        <w:t>Ecological Society of America Annual Meeting, Portland, OR.</w:t>
+      </w:r>
+      <w:proofErr w:type="gramEnd"/>
+      <w:r>
+        <w:t xml:space="preserve"> August 4-10, 2012.</w:t>
+      </w:r>
+    </w:p>
+    <w:p>
+      <w:pPr>
+        <w:ind w:left="360" w:hanging="360"/>
+      </w:pPr>
+      <w:proofErr w:type="gramStart"/>
+      <w:r>
         <w:lastRenderedPageBreak/>
         <w:t>Hocking, D. J.</w:t>
       </w:r>
       <w:proofErr w:type="gramEnd"/>
       <w:r>
-        <w:t xml:space="preserve"> The effects of land-use and climate change on amphibian populations. </w:t>
-      </w:r>
-      <w:r>
-        <w:rPr>
-          <w:i/>
-        </w:rPr>
-        <w:t>Invited Seminar</w:t>
-      </w:r>
-      <w:r>
-        <w:t xml:space="preserve">. </w:t>
-      </w:r>
-      <w:proofErr w:type="gramStart"/>
-      <w:r>
-        <w:t>Environmental Science Seminar Series.</w:t>
-      </w:r>
-      <w:proofErr w:type="gramEnd"/>
-      <w:r>
-        <w:t xml:space="preserve"> University of New Hampshire, Durham, NH. October 11, 2013.</w:t>
-      </w:r>
-    </w:p>
-    <w:p>
-      <w:pPr>
-        <w:ind w:left="360" w:hanging="360"/>
-      </w:pPr>
-      <w:r>
-        <w:t xml:space="preserve">Hocking, D. J. and K. J. Babbitt. Comparisons of models for analyzing seasonal activity using longitudinal count data. </w:t>
-      </w:r>
-      <w:proofErr w:type="gramStart"/>
-      <w:r>
-        <w:t>Ecological Society of America Annual Meeting, Portland, OR.</w:t>
-      </w:r>
-      <w:proofErr w:type="gramEnd"/>
-      <w:r>
-        <w:t xml:space="preserve"> August 4-10, 2012.</w:t>
-      </w:r>
-    </w:p>
-    <w:p>
-      <w:pPr>
-        <w:ind w:left="360" w:hanging="360"/>
-      </w:pPr>
-      <w:proofErr w:type="gramStart"/>
-      <w:r>
-        <w:t>Hocking, D. J.</w:t>
-      </w:r>
-      <w:proofErr w:type="gramEnd"/>
-      <w:r>
         <w:t xml:space="preserve"> A great leap backwards: amphibians in crisis. </w:t>
       </w:r>
       <w:proofErr w:type="gramStart"/>
@@ -2836,15 +2689,7 @@
       </w:r>
       <w:proofErr w:type="gramEnd"/>
       <w:r>
-        <w:t xml:space="preserve">  The effects of forest management on larval </w:t>
-      </w:r>
-      <w:proofErr w:type="spellStart"/>
-      <w:r>
-        <w:t>treefrogs</w:t>
-      </w:r>
-      <w:proofErr w:type="spellEnd"/>
-      <w:r>
-        <w:t xml:space="preserve">: implications for populations. </w:t>
+        <w:t xml:space="preserve">  The effects of forest management on larval treefrogs: implications for populations. </w:t>
       </w:r>
       <w:proofErr w:type="gramStart"/>
       <w:r>
@@ -2880,15 +2725,7 @@
       </w:r>
       <w:proofErr w:type="spellEnd"/>
       <w:r>
-        <w:t xml:space="preserve"> by gray </w:t>
-      </w:r>
-      <w:proofErr w:type="spellStart"/>
-      <w:r>
-        <w:t>treefrogs</w:t>
-      </w:r>
-      <w:proofErr w:type="spellEnd"/>
-      <w:r>
-        <w:t xml:space="preserve"> (</w:t>
+        <w:t xml:space="preserve"> by gray treefrogs (</w:t>
       </w:r>
       <w:proofErr w:type="spellStart"/>
       <w:r>
@@ -3113,21 +2950,12 @@
       <w:r>
         <w:t>The effects of forest fragmentation on the abundance and body condition of the red backed salamander (</w:t>
       </w:r>
-      <w:proofErr w:type="spellStart"/>
       <w:r>
         <w:rPr>
           <w:i/>
           <w:iCs/>
         </w:rPr>
-        <w:t>Plethodon</w:t>
-      </w:r>
-      <w:proofErr w:type="spellEnd"/>
-      <w:r>
-        <w:rPr>
-          <w:i/>
-          <w:iCs/>
-        </w:rPr>
-        <w:t xml:space="preserve"> </w:t>
+        <w:t xml:space="preserve">Plethodon </w:t>
       </w:r>
       <w:proofErr w:type="spellStart"/>
       <w:r>
@@ -3183,7 +3011,6 @@
       </w:pPr>
       <w:proofErr w:type="gramStart"/>
       <w:r>
-        <w:lastRenderedPageBreak/>
         <w:t>Hocking, D. J., S. A. Callaghan, K. J. Babbitt, M. Yamasaki.</w:t>
       </w:r>
       <w:proofErr w:type="gramEnd"/>
@@ -3263,6 +3090,7 @@
         <w:ind w:left="360" w:hanging="360"/>
       </w:pPr>
       <w:r>
+        <w:lastRenderedPageBreak/>
         <w:t xml:space="preserve">Hocking, D. J., T. A. G. Rittenhouse, B. B. </w:t>
       </w:r>
       <w:proofErr w:type="spellStart"/>
@@ -3325,15 +3153,7 @@
       </w:r>
       <w:proofErr w:type="gramStart"/>
       <w:r>
-        <w:t xml:space="preserve">Effects of forest management on larval gray </w:t>
-      </w:r>
-      <w:proofErr w:type="spellStart"/>
-      <w:r>
-        <w:t>treefrogs</w:t>
-      </w:r>
-      <w:proofErr w:type="spellEnd"/>
-      <w:r>
-        <w:t xml:space="preserve"> (</w:t>
+        <w:t>Effects of forest management on larval gray treefrogs (</w:t>
       </w:r>
       <w:proofErr w:type="spellStart"/>
       <w:r>
@@ -3391,15 +3211,7 @@
       </w:r>
       <w:proofErr w:type="gramStart"/>
       <w:r>
-        <w:t xml:space="preserve">Effects of forest management on larval gray </w:t>
-      </w:r>
-      <w:proofErr w:type="spellStart"/>
-      <w:r>
-        <w:t>treefrogs</w:t>
-      </w:r>
-      <w:proofErr w:type="spellEnd"/>
-      <w:r>
-        <w:t>.</w:t>
+        <w:t>Effects of forest management on larval gray treefrogs.</w:t>
       </w:r>
       <w:proofErr w:type="gramEnd"/>
       <w:r>
@@ -3440,15 +3252,7 @@
       </w:r>
       <w:proofErr w:type="spellEnd"/>
       <w:r>
-        <w:t xml:space="preserve"> site selection by gray </w:t>
-      </w:r>
-      <w:proofErr w:type="spellStart"/>
-      <w:r>
-        <w:t>treefrogs</w:t>
-      </w:r>
-      <w:proofErr w:type="spellEnd"/>
-      <w:r>
-        <w:t xml:space="preserve"> (</w:t>
+        <w:t xml:space="preserve"> site selection by gray treefrogs (</w:t>
       </w:r>
       <w:proofErr w:type="spellStart"/>
       <w:r>
@@ -3523,15 +3327,7 @@
       </w:r>
       <w:proofErr w:type="gramStart"/>
       <w:r>
-        <w:t xml:space="preserve">Effects of shade and predation on survival and growth of larval gray </w:t>
-      </w:r>
-      <w:proofErr w:type="spellStart"/>
-      <w:r>
-        <w:t>treefrogs</w:t>
-      </w:r>
-      <w:proofErr w:type="spellEnd"/>
-      <w:r>
-        <w:t xml:space="preserve"> (</w:t>
+        <w:t>Effects of shade and predation on survival and growth of larval gray treefrogs (</w:t>
       </w:r>
       <w:proofErr w:type="spellStart"/>
       <w:r>
@@ -3986,14 +3782,7 @@
               <w:rPr>
                 <w:i/>
               </w:rPr>
-              <w:t xml:space="preserve"> distributions of salamanders in Great Smoky Mountains </w:t>
-            </w:r>
-            <w:r>
-              <w:rPr>
-                <w:i/>
-              </w:rPr>
-              <w:lastRenderedPageBreak/>
-              <w:t>National Park</w:t>
+              <w:t xml:space="preserve"> distributions of salamanders in Great Smoky Mountains National Park</w:t>
             </w:r>
             <w:r>
               <w:t>. J. A. Crawford (PI</w:t>
@@ -4030,7 +3819,6 @@
               <w:jc w:val="right"/>
             </w:pPr>
             <w:r>
-              <w:lastRenderedPageBreak/>
               <w:t>$14,932</w:t>
             </w:r>
           </w:p>
@@ -4047,7 +3835,6 @@
           </w:tcPr>
           <w:p>
             <w:r>
-              <w:lastRenderedPageBreak/>
               <w:t>2011</w:t>
             </w:r>
           </w:p>
@@ -4120,21 +3907,7 @@
               <w:rPr>
                 <w:i/>
               </w:rPr>
-              <w:t>The role of red-backed salamanders (</w:t>
-            </w:r>
-            <w:proofErr w:type="spellStart"/>
-            <w:r>
-              <w:rPr>
-                <w:i/>
-              </w:rPr>
-              <w:t>Plethodon</w:t>
-            </w:r>
-            <w:proofErr w:type="spellEnd"/>
-            <w:r>
-              <w:rPr>
-                <w:i/>
-              </w:rPr>
-              <w:t xml:space="preserve"> </w:t>
+              <w:t xml:space="preserve">The role of red-backed salamanders (Plethodon </w:t>
             </w:r>
             <w:proofErr w:type="spellStart"/>
             <w:r>
@@ -4148,7 +3921,14 @@
               <w:rPr>
                 <w:i/>
               </w:rPr>
-              <w:t>) in forest-floor ecosystem functions.</w:t>
+              <w:t xml:space="preserve">) in forest-floor ecosystem </w:t>
+            </w:r>
+            <w:r>
+              <w:rPr>
+                <w:i/>
+              </w:rPr>
+              <w:lastRenderedPageBreak/>
+              <w:t>functions.</w:t>
             </w:r>
             <w:r>
               <w:t xml:space="preserve"> K. J. Babbitt (PI)</w:t>
@@ -4171,6 +3951,7 @@
               <w:jc w:val="right"/>
             </w:pPr>
             <w:r>
+              <w:lastRenderedPageBreak/>
               <w:t>$42,000</w:t>
             </w:r>
           </w:p>
@@ -4187,6 +3968,7 @@
           </w:tcPr>
           <w:p>
             <w:r>
+              <w:lastRenderedPageBreak/>
               <w:t>2010</w:t>
             </w:r>
           </w:p>
@@ -4924,7 +4706,6 @@
     </w:p>
     <w:p>
       <w:r>
-        <w:lastRenderedPageBreak/>
         <w:t>2010</w:t>
       </w:r>
       <w:r>
@@ -9641,7 +9422,7 @@
 </file>
 
 <file path=customXml/itemProps1.xml><?xml version="1.0" encoding="utf-8"?>
-<ds:datastoreItem xmlns:ds="http://schemas.openxmlformats.org/officeDocument/2006/customXml" ds:itemID="{3508E3D3-7D66-6D43-84D2-B79EE7C2383F}">
+<ds:datastoreItem xmlns:ds="http://schemas.openxmlformats.org/officeDocument/2006/customXml" ds:itemID="{4EBC1935-DCC6-A440-AD6D-C746C0853E1B}">
   <ds:schemaRefs>
     <ds:schemaRef ds:uri="http://schemas.openxmlformats.org/officeDocument/2006/bibliography"/>
   </ds:schemaRefs>
@@ -9649,7 +9430,7 @@
 </file>
 
 <file path=customXml/itemProps2.xml><?xml version="1.0" encoding="utf-8"?>
-<ds:datastoreItem xmlns:ds="http://schemas.openxmlformats.org/officeDocument/2006/customXml" ds:itemID="{E9570669-F036-4C40-977B-F98527CC296E}">
+<ds:datastoreItem xmlns:ds="http://schemas.openxmlformats.org/officeDocument/2006/customXml" ds:itemID="{D9EC4A90-727C-8147-9B70-446DE60ECF1C}">
   <ds:schemaRefs>
     <ds:schemaRef ds:uri="http://schemas.openxmlformats.org/officeDocument/2006/bibliography"/>
   </ds:schemaRefs>

</xml_diff>